<commit_message>
adjusted spawn rate. added instruction file. finished the worksheet
</commit_message>
<xml_diff>
--- a/Worksheet-ILP2.docx
+++ b/Worksheet-ILP2.docx
@@ -549,39 +549,24 @@
                 <w:lang w:eastAsia="en-CA"/>
               </w:rPr>
             </w:pPr>
-          </w:p>
-          <w:p>
-            <w:pPr>
-              <w:ind w:left="339" w:hanging="360"/>
+            <w:r>
               <w:rPr>
                 <w:rFonts w:eastAsia="Times New Roman" w:cs="Times New Roman"/>
                 <w:sz w:val="28"/>
                 <w:szCs w:val="24"/>
                 <w:lang w:eastAsia="en-CA"/>
               </w:rPr>
-            </w:pPr>
-          </w:p>
-          <w:p>
-            <w:pPr>
-              <w:ind w:left="339" w:hanging="360"/>
+              <w:t>I used vector math to calculate the distance and angle between the mouse and the player character’s position</w:t>
+            </w:r>
+            <w:r>
               <w:rPr>
                 <w:rFonts w:eastAsia="Times New Roman" w:cs="Times New Roman"/>
                 <w:sz w:val="28"/>
                 <w:szCs w:val="24"/>
                 <w:lang w:eastAsia="en-CA"/>
               </w:rPr>
-            </w:pPr>
-          </w:p>
-          <w:p>
-            <w:pPr>
-              <w:ind w:left="339" w:hanging="360"/>
-              <w:rPr>
-                <w:rFonts w:eastAsia="Times New Roman" w:cs="Times New Roman"/>
-                <w:sz w:val="28"/>
-                <w:szCs w:val="24"/>
-                <w:lang w:eastAsia="en-CA"/>
-              </w:rPr>
-            </w:pPr>
+              <w:t>. I used the angle to control the player’s movement by rotation them towards the mouse, and then applying a force on them relative to the magnitude of the vector to the mouse. I used the same logic for steering enemies towards the player.</w:t>
+            </w:r>
           </w:p>
         </w:tc>
       </w:tr>
@@ -870,39 +855,15 @@
                 <w:lang w:eastAsia="en-CA"/>
               </w:rPr>
             </w:pPr>
-          </w:p>
-          <w:p>
-            <w:pPr>
-              <w:ind w:left="339" w:hanging="360"/>
+            <w:r>
               <w:rPr>
                 <w:rFonts w:eastAsia="Times New Roman" w:cs="Times New Roman"/>
                 <w:sz w:val="28"/>
                 <w:szCs w:val="24"/>
                 <w:lang w:eastAsia="en-CA"/>
               </w:rPr>
-            </w:pPr>
-          </w:p>
-          <w:p>
-            <w:pPr>
-              <w:ind w:left="339" w:hanging="360"/>
-              <w:rPr>
-                <w:rFonts w:eastAsia="Times New Roman" w:cs="Times New Roman"/>
-                <w:sz w:val="28"/>
-                <w:szCs w:val="24"/>
-                <w:lang w:eastAsia="en-CA"/>
-              </w:rPr>
-            </w:pPr>
-          </w:p>
-          <w:p>
-            <w:pPr>
-              <w:ind w:left="339" w:hanging="360"/>
-              <w:rPr>
-                <w:rFonts w:eastAsia="Times New Roman" w:cs="Times New Roman"/>
-                <w:sz w:val="28"/>
-                <w:szCs w:val="24"/>
-                <w:lang w:eastAsia="en-CA"/>
-              </w:rPr>
-            </w:pPr>
+              <w:t>I had the PlayerHit script send a message to the GameManager script in order to update the information on the number of hearts left. I decided to do this because I wanted to try keeping individual scripts small. I decided the to make a game manager object to control the hearts and score, and needed a way for it to know when the player was hit.</w:t>
+            </w:r>
           </w:p>
         </w:tc>
       </w:tr>
@@ -1186,39 +1147,24 @@
                 <w:lang w:eastAsia="en-CA"/>
               </w:rPr>
             </w:pPr>
-          </w:p>
-          <w:p>
-            <w:pPr>
-              <w:ind w:left="339" w:hanging="360"/>
+            <w:r>
               <w:rPr>
                 <w:rFonts w:eastAsia="Times New Roman" w:cs="Times New Roman"/>
                 <w:sz w:val="28"/>
                 <w:szCs w:val="24"/>
                 <w:lang w:eastAsia="en-CA"/>
               </w:rPr>
-            </w:pPr>
-          </w:p>
-          <w:p>
-            <w:pPr>
-              <w:ind w:left="339" w:hanging="360"/>
+              <w:t xml:space="preserve">I had to get a reference to the GameManager component I wanted to communicate with. I created a serializable GameManager variable and dragged the </w:t>
+            </w:r>
+            <w:r>
               <w:rPr>
                 <w:rFonts w:eastAsia="Times New Roman" w:cs="Times New Roman"/>
                 <w:sz w:val="28"/>
                 <w:szCs w:val="24"/>
                 <w:lang w:eastAsia="en-CA"/>
               </w:rPr>
-            </w:pPr>
-          </w:p>
-          <w:p>
-            <w:pPr>
-              <w:ind w:left="339" w:hanging="360"/>
-              <w:rPr>
-                <w:rFonts w:eastAsia="Times New Roman" w:cs="Times New Roman"/>
-                <w:sz w:val="28"/>
-                <w:szCs w:val="24"/>
-                <w:lang w:eastAsia="en-CA"/>
-              </w:rPr>
-            </w:pPr>
+              <w:t>corresponding component inot the field. I could then use this reference to call a function within the GameManager class. In this case I used the SendMessage function in order to do this. It wasn’t really necessary to use SendMessage in this case as I already had the reference directly to the script, but I didn’t get into a situation where I needed to reference a GameObject instead of a specific Component, so I chose to use it here anyways.</w:t>
+            </w:r>
           </w:p>
         </w:tc>
       </w:tr>
@@ -1538,6 +1484,51 @@
                 <w:lang w:eastAsia="en-CA"/>
               </w:rPr>
             </w:pPr>
+            <w:r>
+              <w:rPr>
+                <w:rFonts w:eastAsia="Times New Roman" w:cs="Times New Roman"/>
+                <w:sz w:val="28"/>
+                <w:szCs w:val="24"/>
+                <w:lang w:eastAsia="en-CA"/>
+              </w:rPr>
+              <w:t>For the Player sprite animation, I created the float ‘</w:t>
+            </w:r>
+            <w:r>
+              <w:rPr>
+                <w:rFonts w:eastAsia="Times New Roman" w:cs="Times New Roman"/>
+                <w:sz w:val="28"/>
+                <w:szCs w:val="24"/>
+                <w:lang w:eastAsia="en-CA"/>
+              </w:rPr>
+              <w:t>S</w:t>
+            </w:r>
+            <w:r>
+              <w:rPr>
+                <w:rFonts w:eastAsia="Times New Roman" w:cs="Times New Roman"/>
+                <w:sz w:val="28"/>
+                <w:szCs w:val="24"/>
+                <w:lang w:eastAsia="en-CA"/>
+              </w:rPr>
+              <w:t>peed’, bool ‘</w:t>
+            </w:r>
+            <w:r>
+              <w:rPr>
+                <w:rFonts w:eastAsia="Times New Roman" w:cs="Times New Roman"/>
+                <w:sz w:val="28"/>
+                <w:szCs w:val="24"/>
+                <w:lang w:eastAsia="en-CA"/>
+              </w:rPr>
+              <w:t>Is</w:t>
+            </w:r>
+            <w:r>
+              <w:rPr>
+                <w:rFonts w:eastAsia="Times New Roman" w:cs="Times New Roman"/>
+                <w:sz w:val="28"/>
+                <w:szCs w:val="24"/>
+                <w:lang w:eastAsia="en-CA"/>
+              </w:rPr>
+              <w:t>Hit’, and Trigger ‘Died’.</w:t>
+            </w:r>
           </w:p>
           <w:p>
             <w:pPr>
@@ -1830,7 +1821,6 @@
           </w:tcPr>
           <w:p>
             <w:pPr>
-              <w:ind w:left="339" w:hanging="360"/>
               <w:rPr>
                 <w:rFonts w:eastAsia="Times New Roman" w:cs="Times New Roman"/>
                 <w:sz w:val="28"/>
@@ -1838,21 +1828,18 @@
                 <w:lang w:eastAsia="en-CA"/>
               </w:rPr>
             </w:pPr>
-          </w:p>
-          <w:p>
-            <w:pPr>
-              <w:ind w:left="339" w:hanging="360"/>
+            <w:r>
               <w:rPr>
                 <w:rFonts w:eastAsia="Times New Roman" w:cs="Times New Roman"/>
                 <w:sz w:val="28"/>
                 <w:szCs w:val="24"/>
                 <w:lang w:eastAsia="en-CA"/>
               </w:rPr>
-            </w:pPr>
-          </w:p>
-          <w:p>
-            <w:pPr>
-              <w:ind w:left="339" w:hanging="360"/>
+              <w:t>Speed was needed to keep track of the player’s current speed, in order to adjust the rate the moving animation played.</w:t>
+            </w:r>
+          </w:p>
+          <w:p>
+            <w:pPr>
               <w:rPr>
                 <w:rFonts w:eastAsia="Times New Roman" w:cs="Times New Roman"/>
                 <w:sz w:val="28"/>
@@ -1860,17 +1847,34 @@
                 <w:lang w:eastAsia="en-CA"/>
               </w:rPr>
             </w:pPr>
-          </w:p>
-          <w:p>
-            <w:pPr>
-              <w:ind w:left="429" w:hanging="360"/>
+            <w:r>
               <w:rPr>
                 <w:rFonts w:eastAsia="Times New Roman" w:cs="Times New Roman"/>
                 <w:sz w:val="28"/>
                 <w:szCs w:val="24"/>
                 <w:lang w:eastAsia="en-CA"/>
               </w:rPr>
-            </w:pPr>
+              <w:t>IsHit was used to play the hit animation for a set duration of time based on variables set in the game code, so using a bool to track this was the simplest.</w:t>
+            </w:r>
+          </w:p>
+          <w:p>
+            <w:pPr>
+              <w:rPr>
+                <w:rFonts w:eastAsia="Times New Roman" w:cs="Times New Roman"/>
+                <w:sz w:val="28"/>
+                <w:szCs w:val="24"/>
+                <w:lang w:eastAsia="en-CA"/>
+              </w:rPr>
+            </w:pPr>
+            <w:r>
+              <w:rPr>
+                <w:rFonts w:eastAsia="Times New Roman" w:cs="Times New Roman"/>
+                <w:sz w:val="28"/>
+                <w:szCs w:val="24"/>
+                <w:lang w:eastAsia="en-CA"/>
+              </w:rPr>
+              <w:t>Died only needed to be entered once (upon player’s death), so a Trigger was used.</w:t>
+            </w:r>
           </w:p>
         </w:tc>
       </w:tr>
@@ -2025,9 +2029,8 @@
                 <w:sz w:val="28"/>
                 <w:lang w:eastAsia="en-CA"/>
               </w:rPr>
-              <w:t>Identify an example of linear interpolation (</w:t>
+              <w:t xml:space="preserve">Identify an example of linear interpolation (Mathf.Lerp, Vector3.Lerp or </w:t>
             </w:r>
-            <w:proofErr w:type="spellStart"/>
             <w:r>
               <w:rPr>
                 <w:rFonts w:eastAsia="Times New Roman" w:cs="Arial"/>
@@ -2035,29 +2038,8 @@
                 <w:sz w:val="28"/>
                 <w:lang w:eastAsia="en-CA"/>
               </w:rPr>
-              <w:t>Mathf.Lerp</w:t>
-            </w:r>
-            <w:proofErr w:type="spellEnd"/>
-            <w:r>
-              <w:rPr>
-                <w:rFonts w:eastAsia="Times New Roman" w:cs="Arial"/>
-                <w:color w:val="000000"/>
-                <w:sz w:val="28"/>
-                <w:lang w:eastAsia="en-CA"/>
-              </w:rPr>
-              <w:t xml:space="preserve">, Vector3.Lerp or </w:t>
-            </w:r>
-            <w:proofErr w:type="spellStart"/>
-            <w:r>
-              <w:rPr>
-                <w:rFonts w:eastAsia="Times New Roman" w:cs="Arial"/>
-                <w:color w:val="000000"/>
-                <w:sz w:val="28"/>
-                <w:lang w:eastAsia="en-CA"/>
-              </w:rPr>
               <w:t>Color.Lerp</w:t>
             </w:r>
-            <w:proofErr w:type="spellEnd"/>
             <w:r>
               <w:rPr>
                 <w:rFonts w:eastAsia="Times New Roman" w:cs="Arial"/>
@@ -2202,94 +2184,15 @@
                 <w:lang w:eastAsia="en-CA"/>
               </w:rPr>
             </w:pPr>
-          </w:p>
-          <w:p>
-            <w:pPr>
-              <w:ind w:left="339" w:hanging="360"/>
+            <w:r>
               <w:rPr>
                 <w:rFonts w:eastAsia="Times New Roman" w:cs="Times New Roman"/>
                 <w:sz w:val="28"/>
                 <w:szCs w:val="24"/>
                 <w:lang w:eastAsia="en-CA"/>
               </w:rPr>
-            </w:pPr>
-          </w:p>
-          <w:p>
-            <w:pPr>
-              <w:ind w:left="339" w:hanging="360"/>
-              <w:rPr>
-                <w:rFonts w:eastAsia="Times New Roman" w:cs="Times New Roman"/>
-                <w:sz w:val="28"/>
-                <w:szCs w:val="24"/>
-                <w:lang w:eastAsia="en-CA"/>
-              </w:rPr>
-            </w:pPr>
-          </w:p>
-          <w:p>
-            <w:pPr>
-              <w:textAlignment w:val="baseline"/>
-              <w:rPr>
-                <w:rFonts w:eastAsia="Times New Roman" w:cs="Arial"/>
-                <w:color w:val="000000"/>
-                <w:sz w:val="28"/>
-                <w:lang w:eastAsia="en-CA"/>
-              </w:rPr>
-            </w:pPr>
-          </w:p>
-          <w:p>
-            <w:pPr>
-              <w:textAlignment w:val="baseline"/>
-              <w:rPr>
-                <w:rFonts w:eastAsia="Times New Roman" w:cs="Arial"/>
-                <w:color w:val="000000"/>
-                <w:sz w:val="28"/>
-                <w:lang w:eastAsia="en-CA"/>
-              </w:rPr>
-            </w:pPr>
-          </w:p>
-          <w:p>
-            <w:pPr>
-              <w:textAlignment w:val="baseline"/>
-              <w:rPr>
-                <w:rFonts w:eastAsia="Times New Roman" w:cs="Arial"/>
-                <w:color w:val="000000"/>
-                <w:sz w:val="28"/>
-                <w:lang w:eastAsia="en-CA"/>
-              </w:rPr>
-            </w:pPr>
-          </w:p>
-          <w:p>
-            <w:pPr>
-              <w:textAlignment w:val="baseline"/>
-              <w:rPr>
-                <w:rFonts w:eastAsia="Times New Roman" w:cs="Arial"/>
-                <w:color w:val="000000"/>
-                <w:sz w:val="28"/>
-                <w:lang w:eastAsia="en-CA"/>
-              </w:rPr>
-            </w:pPr>
-          </w:p>
-          <w:p>
-            <w:pPr>
-              <w:textAlignment w:val="baseline"/>
-              <w:rPr>
-                <w:rFonts w:eastAsia="Times New Roman" w:cs="Arial"/>
-                <w:color w:val="000000"/>
-                <w:sz w:val="28"/>
-                <w:lang w:eastAsia="en-CA"/>
-              </w:rPr>
-            </w:pPr>
-          </w:p>
-          <w:p>
-            <w:pPr>
-              <w:textAlignment w:val="baseline"/>
-              <w:rPr>
-                <w:rFonts w:eastAsia="Times New Roman" w:cs="Arial"/>
-                <w:color w:val="000000"/>
-                <w:sz w:val="28"/>
-                <w:lang w:eastAsia="en-CA"/>
-              </w:rPr>
-            </w:pPr>
+              <w:t>I used linear interpolation to animate the hearts in the UI.</w:t>
+            </w:r>
           </w:p>
         </w:tc>
       </w:tr>
@@ -2593,6 +2496,24 @@
                 <w:lang w:eastAsia="en-CA"/>
               </w:rPr>
             </w:pPr>
+            <w:r>
+              <w:rPr>
+                <w:rFonts w:eastAsia="Times New Roman" w:cs="Arial"/>
+                <w:color w:val="000000"/>
+                <w:sz w:val="28"/>
+                <w:lang w:eastAsia="en-CA"/>
+              </w:rPr>
+              <w:t>It was appropriate for this type of scaling animation, as it was simple and allowed for easy adjustments using an animation curve.</w:t>
+            </w:r>
+            <w:r>
+              <w:rPr>
+                <w:rFonts w:eastAsia="Times New Roman" w:cs="Arial"/>
+                <w:color w:val="000000"/>
+                <w:sz w:val="28"/>
+                <w:lang w:eastAsia="en-CA"/>
+              </w:rPr>
+              <w:t xml:space="preserve"> I wanted it to go between two set values at a variable rate.</w:t>
+            </w:r>
           </w:p>
         </w:tc>
       </w:tr>
@@ -2864,6 +2785,73 @@
                 <w:lang w:eastAsia="en-CA"/>
               </w:rPr>
             </w:pPr>
+            <w:r>
+              <w:rPr>
+                <w:rFonts w:eastAsia="Times New Roman" w:cs="Times New Roman"/>
+                <w:sz w:val="28"/>
+                <w:szCs w:val="24"/>
+                <w:lang w:eastAsia="en-CA"/>
+              </w:rPr>
+              <w:t xml:space="preserve">The Hearts were updated when the player was hit. An array of references to the hearts was given to the GameManager script, </w:t>
+            </w:r>
+            <w:r>
+              <w:rPr>
+                <w:rFonts w:eastAsia="Times New Roman" w:cs="Times New Roman"/>
+                <w:sz w:val="28"/>
+                <w:szCs w:val="24"/>
+                <w:lang w:eastAsia="en-CA"/>
+              </w:rPr>
+              <w:t>which determined which heart to play the animation on. If the player was hit, the GameManager could then use this array to deactivate and remove the next heart from the screen</w:t>
+            </w:r>
+            <w:r>
+              <w:rPr>
+                <w:rFonts w:eastAsia="Times New Roman" w:cs="Times New Roman"/>
+                <w:sz w:val="28"/>
+                <w:szCs w:val="24"/>
+                <w:lang w:eastAsia="en-CA"/>
+              </w:rPr>
+              <w:t>, and begin animating the next one after.</w:t>
+            </w:r>
+          </w:p>
+          <w:p>
+            <w:pPr>
+              <w:ind w:left="339" w:hanging="360"/>
+              <w:rPr>
+                <w:rFonts w:eastAsia="Times New Roman" w:cs="Times New Roman"/>
+                <w:sz w:val="28"/>
+                <w:szCs w:val="24"/>
+                <w:lang w:eastAsia="en-CA"/>
+              </w:rPr>
+            </w:pPr>
+          </w:p>
+          <w:p>
+            <w:pPr>
+              <w:ind w:left="339" w:hanging="360"/>
+              <w:rPr>
+                <w:rFonts w:eastAsia="Times New Roman" w:cs="Times New Roman"/>
+                <w:sz w:val="28"/>
+                <w:szCs w:val="24"/>
+                <w:lang w:eastAsia="en-CA"/>
+              </w:rPr>
+            </w:pPr>
+            <w:r>
+              <w:rPr>
+                <w:rFonts w:eastAsia="Times New Roman" w:cs="Times New Roman"/>
+                <w:sz w:val="28"/>
+                <w:szCs w:val="24"/>
+                <w:lang w:eastAsia="en-CA"/>
+              </w:rPr>
+              <w:t>For text elements a reference to the text component of the object was given to the necessary script</w:t>
+            </w:r>
+            <w:r>
+              <w:rPr>
+                <w:rFonts w:eastAsia="Times New Roman" w:cs="Times New Roman"/>
+                <w:sz w:val="28"/>
+                <w:szCs w:val="24"/>
+                <w:lang w:eastAsia="en-CA"/>
+              </w:rPr>
+              <w:t>s.</w:t>
+            </w:r>
           </w:p>
           <w:p>
             <w:pPr>
@@ -3159,7 +3147,23 @@
         <w:sz w:val="28"/>
         <w:szCs w:val="28"/>
       </w:rPr>
-      <w:t>Name: [Type your name here]</w:t>
+      <w:t>Name: [</w:t>
+    </w:r>
+    <w:r>
+      <w:rPr>
+        <w:color w:val="7030A0"/>
+        <w:sz w:val="28"/>
+        <w:szCs w:val="28"/>
+      </w:rPr>
+      <w:t>Devon Poon Woo</w:t>
+    </w:r>
+    <w:r>
+      <w:rPr>
+        <w:color w:val="7030A0"/>
+        <w:sz w:val="28"/>
+        <w:szCs w:val="28"/>
+      </w:rPr>
+      <w:t>]</w:t>
     </w:r>
   </w:p>
 </w:hdr>
@@ -5179,19 +5183,15 @@
   </w:num>
   <w:num w:numId="2">
     <w:abstractNumId w:val="5"/>
-    <w:lvlOverride w:ilvl="0"/>
   </w:num>
   <w:num w:numId="3">
     <w:abstractNumId w:val="5"/>
-    <w:lvlOverride w:ilvl="0"/>
   </w:num>
   <w:num w:numId="4">
     <w:abstractNumId w:val="5"/>
-    <w:lvlOverride w:ilvl="0"/>
   </w:num>
   <w:num w:numId="5">
     <w:abstractNumId w:val="5"/>
-    <w:lvlOverride w:ilvl="0"/>
   </w:num>
   <w:num w:numId="6">
     <w:abstractNumId w:val="18"/>
@@ -5379,6 +5379,7 @@
     <w:lsdException w:name="HTML Sample" w:semiHidden="1" w:unhideWhenUsed="1"/>
     <w:lsdException w:name="HTML Typewriter" w:semiHidden="1" w:unhideWhenUsed="1"/>
     <w:lsdException w:name="HTML Variable" w:semiHidden="1" w:unhideWhenUsed="1"/>
+    <w:lsdException w:name="Normal Table" w:semiHidden="1" w:unhideWhenUsed="1"/>
     <w:lsdException w:name="annotation subject" w:semiHidden="1" w:unhideWhenUsed="1"/>
     <w:lsdException w:name="No List" w:semiHidden="1" w:unhideWhenUsed="1"/>
     <w:lsdException w:name="Outline List 1" w:semiHidden="1" w:unhideWhenUsed="1"/>
@@ -5421,8 +5422,11 @@
     <w:lsdException w:name="Table Contemporary" w:semiHidden="1" w:unhideWhenUsed="1"/>
     <w:lsdException w:name="Table Elegant" w:semiHidden="1" w:unhideWhenUsed="1"/>
     <w:lsdException w:name="Table Professional" w:semiHidden="1" w:unhideWhenUsed="1"/>
+    <w:lsdException w:name="Table Subtle 1" w:semiHidden="1" w:unhideWhenUsed="1"/>
     <w:lsdException w:name="Table Subtle 2" w:semiHidden="1" w:unhideWhenUsed="1"/>
     <w:lsdException w:name="Table Web 1" w:semiHidden="1" w:unhideWhenUsed="1"/>
+    <w:lsdException w:name="Table Web 2" w:semiHidden="1" w:unhideWhenUsed="1"/>
+    <w:lsdException w:name="Table Web 3" w:semiHidden="1" w:unhideWhenUsed="1"/>
     <w:lsdException w:name="Balloon Text" w:semiHidden="1" w:unhideWhenUsed="1"/>
     <w:lsdException w:name="Table Grid" w:uiPriority="39"/>
     <w:lsdException w:name="Table Theme" w:semiHidden="1" w:unhideWhenUsed="1"/>

</xml_diff>